<commit_message>
feat: OpenAI GPT-5.2 Responses API 전환 및 템플릿 치환 버그 수정
</commit_message>
<xml_diff>
--- a/template/template-correct.docx
+++ b/template/template-correct.docx
@@ -31,7 +31,33 @@
           <w:lang w:eastAsia="ko-KR"/>
           <w14:ligatures w14:val="standardContextual"/>
         </w:rPr>
-        <w:t xml:space="preserve">{{template: </w:t>
+        <w:t>{{</w:t>
+      </w:r>
+      <w:r>
+        <w:rPr>
+          <w:rFonts w:ascii="KoPubWorldBatang Medium" w:eastAsia="KoPubWorldBatang Medium" w:hAnsi="KoPubWorldBatang Medium" w:cs="KoPubWorldBatang Medium"/>
+          <w:b/>
+          <w:bCs/>
+          <w:kern w:val="2"/>
+          <w:sz w:val="44"/>
+          <w:szCs w:val="44"/>
+          <w:lang w:eastAsia="ko-KR"/>
+          <w14:ligatures w14:val="standardContextual"/>
+        </w:rPr>
+        <w:t>title</w:t>
+      </w:r>
+      <w:r>
+        <w:rPr>
+          <w:rFonts w:ascii="KoPubWorldBatang Medium" w:eastAsia="KoPubWorldBatang Medium" w:hAnsi="KoPubWorldBatang Medium" w:cs="KoPubWorldBatang Medium"/>
+          <w:b/>
+          <w:bCs/>
+          <w:kern w:val="2"/>
+          <w:sz w:val="44"/>
+          <w:szCs w:val="44"/>
+          <w:lang w:eastAsia="ko-KR"/>
+          <w14:ligatures w14:val="standardContextual"/>
+        </w:rPr>
+        <w:t xml:space="preserve">: </w:t>
       </w:r>
       <w:r>
         <w:rPr>
@@ -331,20 +357,41 @@
             <w:tcW w:w="2160" w:type="dxa"/>
           </w:tcPr>
           <w:p>
+            <w:pPr>
+              <w:rPr>
+                <w:lang w:eastAsia="ko-KR"/>
+              </w:rPr>
+            </w:pPr>
             <w:r>
+              <w:rPr>
+                <w:lang w:eastAsia="ko-KR"/>
+              </w:rPr>
               <w:t xml:space="preserve">{{assignee: </w:t>
             </w:r>
             <w:r>
-              <w:t>담당자</w:t>
+              <w:rPr>
+                <w:rFonts w:ascii="맑은 고딕" w:eastAsia="맑은 고딕" w:hAnsi="맑은 고딕" w:cs="맑은 고딕" w:hint="eastAsia"/>
+                <w:lang w:eastAsia="ko-KR"/>
+              </w:rPr>
+              <w:t>이 작업을 담당하기에 적당한 담당자</w:t>
             </w:r>
             <w:r>
+              <w:rPr>
+                <w:lang w:eastAsia="ko-KR"/>
+              </w:rPr>
               <w:t>}}{{/task}}</w:t>
             </w:r>
           </w:p>
         </w:tc>
       </w:tr>
     </w:tbl>
-    <w:p/>
+    <w:p>
+      <w:pPr>
+        <w:rPr>
+          <w:lang w:eastAsia="ko-KR"/>
+        </w:rPr>
+      </w:pPr>
+    </w:p>
     <w:sectPr>
       <w:pgSz w:w="12240" w:h="15840"/>
       <w:pgMar w:top="1440" w:right="1800" w:bottom="1440" w:left="1800" w:header="720" w:footer="720" w:gutter="0"/>

</xml_diff>